<commit_message>
birth date, username added
</commit_message>
<xml_diff>
--- a/Documents/InterfaceDocs/Interfaces.docx
+++ b/Documents/InterfaceDocs/Interfaces.docx
@@ -21,8 +21,6 @@
         </w:rPr>
         <w:t>System-Wide Requirements Specification – Appendix B - GUI Prototypes</w:t>
       </w:r>
-      <w:bookmarkStart w:id="0" w:name="_GoBack"/>
-      <w:bookmarkEnd w:id="0"/>
     </w:p>
     <w:p>
       <w:pPr>
@@ -489,10 +487,10 @@
           <w:noProof/>
         </w:rPr>
         <w:drawing>
-          <wp:inline distT="0" distB="0" distL="0" distR="0" wp14:anchorId="0D174A6B" wp14:editId="4EDD4B18">
-            <wp:extent cx="2143057" cy="3810000"/>
+          <wp:inline distT="0" distB="0" distL="0" distR="0" wp14:anchorId="5E81E627" wp14:editId="445FEF8E">
+            <wp:extent cx="2196935" cy="3906387"/>
             <wp:effectExtent l="0" t="0" r="0" b="0"/>
-            <wp:docPr id="7" name="Resim 7"/>
+            <wp:docPr id="6" name="Resim 6"/>
             <wp:cNvGraphicFramePr>
               <a:graphicFrameLocks xmlns:a="http://schemas.openxmlformats.org/drawingml/2006/main" noChangeAspect="1"/>
             </wp:cNvGraphicFramePr>
@@ -500,23 +498,36 @@
               <a:graphicData uri="http://schemas.openxmlformats.org/drawingml/2006/picture">
                 <pic:pic xmlns:pic="http://schemas.openxmlformats.org/drawingml/2006/picture">
                   <pic:nvPicPr>
-                    <pic:cNvPr id="1" name=""/>
-                    <pic:cNvPicPr/>
+                    <pic:cNvPr id="0" name="Picture 8"/>
+                    <pic:cNvPicPr>
+                      <a:picLocks noChangeAspect="1" noChangeArrowheads="1"/>
+                    </pic:cNvPicPr>
                   </pic:nvPicPr>
                   <pic:blipFill>
-                    <a:blip r:embed="rId11"/>
+                    <a:blip r:embed="rId11" cstate="print">
+                      <a:extLst>
+                        <a:ext uri="{28A0092B-C50C-407E-A947-70E740481C1C}">
+                          <a14:useLocalDpi xmlns:a14="http://schemas.microsoft.com/office/drawing/2010/main" val="0"/>
+                        </a:ext>
+                      </a:extLst>
+                    </a:blip>
+                    <a:srcRect/>
                     <a:stretch>
                       <a:fillRect/>
                     </a:stretch>
                   </pic:blipFill>
-                  <pic:spPr>
+                  <pic:spPr bwMode="auto">
                     <a:xfrm>
                       <a:off x="0" y="0"/>
-                      <a:ext cx="2150121" cy="3822558"/>
+                      <a:ext cx="2217540" cy="3943026"/>
                     </a:xfrm>
                     <a:prstGeom prst="rect">
                       <a:avLst/>
                     </a:prstGeom>
+                    <a:noFill/>
+                    <a:ln>
+                      <a:noFill/>
+                    </a:ln>
                   </pic:spPr>
                 </pic:pic>
               </a:graphicData>
@@ -526,7 +537,10 @@
       </w:r>
     </w:p>
     <w:p/>
-    <w:p/>
+    <w:p>
+      <w:bookmarkStart w:id="0" w:name="_GoBack"/>
+      <w:bookmarkEnd w:id="0"/>
+    </w:p>
     <w:p/>
     <w:p/>
     <w:p>
@@ -3367,7 +3381,7 @@
 </file>
 
 <file path=customXml/itemProps1.xml><?xml version="1.0" encoding="utf-8"?>
-<ds:datastoreItem xmlns:ds="http://schemas.openxmlformats.org/officeDocument/2006/customXml" ds:itemID="{744FD113-98FC-4F68-97A8-4E81EC6C337B}">
+<ds:datastoreItem xmlns:ds="http://schemas.openxmlformats.org/officeDocument/2006/customXml" ds:itemID="{F77D826C-5EDB-4D15-930F-17240A424AD9}">
   <ds:schemaRefs>
     <ds:schemaRef ds:uri="http://schemas.openxmlformats.org/officeDocument/2006/bibliography"/>
   </ds:schemaRefs>

</xml_diff>